<commit_message>
add a paper that use the same data
</commit_message>
<xml_diff>
--- a/DataQuestion/Questions List.docx
+++ b/DataQuestion/Questions List.docx
@@ -504,7 +504,58 @@
           <w:rFonts w:hint="default"/>
           <w:lang w:val="en-US" w:eastAsia="zh-CN"/>
         </w:rPr>
-        <w:t>One challenge of using this data to stduy firms’ location choices in response to geographical variation of environmental regulations is that we c</w:t>
+        <w:t>One challenge of using this data to stduy firms’ location choices in response to geographical variation of environmental regulations is that we can’t directly track firms’ location choice. However, it may be possible that we can infer firms’ location choices through the number of firms in a geographical location. However, this makes us vulnerable to the sample selection issue of the Chinenese industrial firms. Would it be possible to use census data or local year book to check whether firms in the Chinese industrical firms contribute to the majority of the local production.</w:t>
+      </w:r>
+    </w:p>
+    <w:p>
+      <w:pPr>
+        <w:rPr>
+          <w:rFonts w:hint="default"/>
+          <w:lang w:val="en-US" w:eastAsia="zh-CN"/>
+        </w:rPr>
+      </w:pPr>
+    </w:p>
+    <w:p>
+      <w:pPr>
+        <w:pStyle w:val="2"/>
+        <w:numPr>
+          <w:ilvl w:val="0"/>
+          <w:numId w:val="0"/>
+        </w:numPr>
+        <w:bidi w:val="0"/>
+        <w:ind w:left="425" w:leftChars="0" w:hanging="425" w:firstLineChars="0"/>
+        <w:rPr>
+          <w:rFonts w:hint="default"/>
+          <w:lang w:val="en-US" w:eastAsia="zh-CN"/>
+        </w:rPr>
+      </w:pPr>
+      <w:r>
+        <w:rPr>
+          <w:rFonts w:hint="eastAsia"/>
+          <w:lang w:val="en-US" w:eastAsia="zh-CN"/>
+        </w:rPr>
+        <w:t>7</w:t>
+      </w:r>
+      <w:r>
+        <w:rPr>
+          <w:rFonts w:hint="default"/>
+          <w:lang w:val="en-US" w:eastAsia="zh-CN"/>
+        </w:rPr>
+        <w:t xml:space="preserve">. </w:t>
+      </w:r>
+      <w:r>
+        <w:rPr>
+          <w:rFonts w:hint="eastAsia"/>
+          <w:lang w:val="en-US" w:eastAsia="zh-CN"/>
+        </w:rPr>
+        <w:t>How</w:t>
+      </w:r>
+      <w:r>
+        <w:rPr>
+          <w:rFonts w:hint="default"/>
+          <w:lang w:val="en-US" w:eastAsia="zh-CN"/>
+        </w:rPr>
+        <w:t xml:space="preserve"> is the Polluti</w:t>
       </w:r>
       <w:bookmarkStart w:id="0" w:name="_GoBack"/>
       <w:bookmarkEnd w:id="0"/>
@@ -513,24 +564,74 @@
           <w:rFonts w:hint="default"/>
           <w:lang w:val="en-US" w:eastAsia="zh-CN"/>
         </w:rPr>
-        <w:t>an’t directly track firms’ location choice. However, it may be possible that we can infer firms’ location choices through the number of firms in a geographical location. However, this makes us vulnerable to the sample selection issue of the Chinenese industrial firms. Would it be possible to use census data or local year book to check whether firms in the Chinese industrical firms contribute to the majority of the local production.</w:t>
-      </w:r>
-    </w:p>
-    <w:p>
-      <w:pPr>
-        <w:rPr>
-          <w:rFonts w:hint="default"/>
-          <w:lang w:val="en-US" w:eastAsia="zh-CN"/>
-        </w:rPr>
-      </w:pPr>
-    </w:p>
-    <w:p>
-      <w:pPr>
-        <w:rPr>
-          <w:rFonts w:hint="default"/>
-          <w:lang w:val="en-US" w:eastAsia="zh-CN"/>
-        </w:rPr>
-      </w:pPr>
+        <w:t>on Data Merged with AMS Data</w:t>
+      </w:r>
+    </w:p>
+    <w:p>
+      <w:pPr>
+        <w:rPr>
+          <w:rFonts w:hint="eastAsia"/>
+          <w:lang w:val="en-US" w:eastAsia="zh-CN"/>
+        </w:rPr>
+      </w:pPr>
+      <w:r>
+        <w:rPr>
+          <w:rFonts w:hint="default"/>
+          <w:lang w:val="en-US" w:eastAsia="zh-CN"/>
+        </w:rPr>
+        <w:t>Jack: 污染数据会公布企业的名称，我们现在用的是企业的名称来匹配的</w:t>
+      </w:r>
+      <w:r>
+        <w:rPr>
+          <w:rFonts w:hint="eastAsia"/>
+          <w:lang w:val="en-US" w:eastAsia="zh-CN"/>
+        </w:rPr>
+        <w:t>。污染数据是环保局重点观测企业的数据，是一个unique的identity，因此基于污染数据，然后匹配工企数据进去的话，应该是1:1的匹配，也就是说这些企业只有一个工厂。如果工业企业数据库里面的企业有多家工厂的话，按理是可以从污染数据里面找到的。中国所谓的plant不会专门叫plant，就是firm和plant都是同一个location，比如很多工业园里面的企业，既是firm又是plant，制造业企业很少会在一个地方设个firm，然后在另一个地方搞了plant。</w:t>
+      </w:r>
+    </w:p>
+    <w:p>
+      <w:pPr>
+        <w:rPr>
+          <w:rFonts w:hint="eastAsia"/>
+          <w:lang w:val="en-US" w:eastAsia="zh-CN"/>
+        </w:rPr>
+      </w:pPr>
+    </w:p>
+    <w:p>
+      <w:pPr>
+        <w:rPr>
+          <w:rFonts w:hint="default"/>
+          <w:lang w:val="en-US" w:eastAsia="zh-CN"/>
+        </w:rPr>
+      </w:pPr>
+      <w:r>
+        <w:rPr>
+          <w:rFonts w:hint="eastAsia"/>
+          <w:lang w:val="en-US" w:eastAsia="zh-CN"/>
+        </w:rPr>
+        <w:t>XYZ</w:t>
+      </w:r>
+      <w:r>
+        <w:rPr>
+          <w:rFonts w:hint="default"/>
+          <w:lang w:val="en-US" w:eastAsia="zh-CN"/>
+        </w:rPr>
+        <w:t xml:space="preserve">: </w:t>
+      </w:r>
+      <w:r>
+        <w:rPr>
+          <w:rFonts w:hint="eastAsia"/>
+          <w:lang w:val="en-US" w:eastAsia="zh-CN"/>
+        </w:rPr>
+        <w:t>理论上讲，我们是可以把multi-plant的企业也进行匹配吗？</w:t>
+      </w:r>
+      <w:r>
+        <w:rPr>
+          <w:rFonts w:hint="default"/>
+          <w:lang w:val="en-US" w:eastAsia="zh-CN"/>
+        </w:rPr>
+        <w:t>(Representative sample issue)</w:t>
+      </w:r>
     </w:p>
     <w:sectPr>
       <w:pgSz w:w="11906" w:h="16838"/>

</xml_diff>